<commit_message>
do task 5 & 6
</commit_message>
<xml_diff>
--- a/Electronics & Communications/Develop web pages/Assessment 1/Portfolio Task 1-7(1).docx
+++ b/Electronics & Communications/Develop web pages/Assessment 1/Portfolio Task 1-7(1).docx
@@ -974,7 +974,6 @@
               <w:calendar w:val="gregorian"/>
             </w:date>
           </w:sdtPr>
-          <w:sdtEndPr/>
           <w:sdtContent>
             <w:tc>
               <w:tcPr>
@@ -1365,7 +1364,6 @@
                   <w14:uncheckedState w14:val="2610" w14:font="MS Gothic"/>
                 </w14:checkbox>
               </w:sdtPr>
-              <w:sdtEndPr/>
               <w:sdtContent>
                 <w:r>
                   <w:rPr>
@@ -1411,7 +1409,6 @@
                   <w14:uncheckedState w14:val="2610" w14:font="MS Gothic"/>
                 </w14:checkbox>
               </w:sdtPr>
-              <w:sdtEndPr/>
               <w:sdtContent>
                 <w:r>
                   <w:rPr>
@@ -1530,7 +1527,6 @@
               <w:calendar w:val="gregorian"/>
             </w:date>
           </w:sdtPr>
-          <w:sdtEndPr/>
           <w:sdtContent>
             <w:tc>
               <w:tcPr>
@@ -1962,8 +1958,17 @@
                 <w:rFonts w:ascii="Arial" w:hAnsi="Arial" w:cs="Arial"/>
                 <w:sz w:val="20"/>
               </w:rPr>
-              <w:t xml:space="preserve"> at the end of the sheet</w:t>
-            </w:r>
+              <w:t xml:space="preserve"> at the end of the </w:t>
+            </w:r>
+            <w:proofErr w:type="gramStart"/>
+            <w:r>
+              <w:rPr>
+                <w:rFonts w:ascii="Arial" w:hAnsi="Arial" w:cs="Arial"/>
+                <w:sz w:val="20"/>
+              </w:rPr>
+              <w:t>sheet</w:t>
+            </w:r>
+            <w:proofErr w:type="gramEnd"/>
           </w:p>
           <w:p>
             <w:pPr>
@@ -2720,7 +2725,23 @@
                 <w:rFonts w:cstheme="minorHAnsi"/>
                 <w:color w:val="000000"/>
               </w:rPr>
-              <w:t>You will be required to demonstrate knowledge of established OHS procedures and best practices (e.g. safe handling practices)</w:t>
+              <w:t>You will be required to demonstrate knowledge of established OHS procedures and best practices (</w:t>
+            </w:r>
+            <w:proofErr w:type="gramStart"/>
+            <w:r>
+              <w:rPr>
+                <w:rFonts w:cstheme="minorHAnsi"/>
+                <w:color w:val="000000"/>
+              </w:rPr>
+              <w:t>e.g.</w:t>
+            </w:r>
+            <w:proofErr w:type="gramEnd"/>
+            <w:r>
+              <w:rPr>
+                <w:rFonts w:cstheme="minorHAnsi"/>
+                <w:color w:val="000000"/>
+              </w:rPr>
+              <w:t xml:space="preserve"> safe handling practices)</w:t>
             </w:r>
           </w:p>
         </w:tc>
@@ -4140,6 +4161,7 @@
                 <w:lang w:eastAsia="en-AU"/>
               </w:rPr>
             </w:pPr>
+            <w:proofErr w:type="gramStart"/>
             <w:r>
               <w:rPr>
                 <w:rFonts w:ascii="Arial" w:hAnsi="Arial" w:cs="Arial"/>
@@ -4150,6 +4172,7 @@
               </w:rPr>
               <w:t>A,C</w:t>
             </w:r>
+            <w:proofErr w:type="gramEnd"/>
           </w:p>
         </w:tc>
         <w:tc>
@@ -4397,8 +4420,20 @@
                 <w:szCs w:val="24"/>
                 <w:lang w:eastAsia="en-AU"/>
               </w:rPr>
-              <w:t>T4,C</w:t>
-            </w:r>
+              <w:t>T</w:t>
+            </w:r>
+            <w:proofErr w:type="gramStart"/>
+            <w:r>
+              <w:rPr>
+                <w:rFonts w:ascii="Arial" w:hAnsi="Arial" w:cs="Arial"/>
+                <w:b/>
+                <w:color w:val="FF0000"/>
+                <w:szCs w:val="24"/>
+                <w:lang w:eastAsia="en-AU"/>
+              </w:rPr>
+              <w:t>4,C</w:t>
+            </w:r>
+            <w:proofErr w:type="gramEnd"/>
           </w:p>
         </w:tc>
         <w:tc>
@@ -4618,7 +4653,25 @@
                 <w:szCs w:val="24"/>
                 <w:lang w:eastAsia="en-AU"/>
               </w:rPr>
-              <w:t>Your body declaration must contain h1 , h2 and h3 respectively.</w:t>
+              <w:t>Your body declaration must contain h</w:t>
+            </w:r>
+            <w:proofErr w:type="gramStart"/>
+            <w:r>
+              <w:rPr>
+                <w:rFonts w:cstheme="minorHAnsi"/>
+                <w:szCs w:val="24"/>
+                <w:lang w:eastAsia="en-AU"/>
+              </w:rPr>
+              <w:t>1 ,</w:t>
+            </w:r>
+            <w:proofErr w:type="gramEnd"/>
+            <w:r>
+              <w:rPr>
+                <w:rFonts w:cstheme="minorHAnsi"/>
+                <w:szCs w:val="24"/>
+                <w:lang w:eastAsia="en-AU"/>
+              </w:rPr>
+              <w:t xml:space="preserve"> h2 and h3 respectively.</w:t>
             </w:r>
           </w:p>
           <w:p>
@@ -4909,8 +4962,20 @@
                 <w:szCs w:val="24"/>
                 <w:lang w:eastAsia="en-AU"/>
               </w:rPr>
-              <w:t>T4,C</w:t>
-            </w:r>
+              <w:t>T</w:t>
+            </w:r>
+            <w:proofErr w:type="gramStart"/>
+            <w:r>
+              <w:rPr>
+                <w:rFonts w:ascii="Arial" w:hAnsi="Arial" w:cs="Arial"/>
+                <w:b/>
+                <w:color w:val="FF0000"/>
+                <w:szCs w:val="24"/>
+                <w:lang w:eastAsia="en-AU"/>
+              </w:rPr>
+              <w:t>4,C</w:t>
+            </w:r>
+            <w:proofErr w:type="gramEnd"/>
           </w:p>
         </w:tc>
         <w:tc>
@@ -5140,8 +5205,18 @@
                 <w:szCs w:val="24"/>
                 <w:lang w:eastAsia="en-AU"/>
               </w:rPr>
-              <w:t>First paragraph must be between h1 and h2</w:t>
-            </w:r>
+              <w:t xml:space="preserve">First paragraph must be between h1 and </w:t>
+            </w:r>
+            <w:proofErr w:type="gramStart"/>
+            <w:r>
+              <w:rPr>
+                <w:rFonts w:cstheme="minorHAnsi"/>
+                <w:szCs w:val="24"/>
+                <w:lang w:eastAsia="en-AU"/>
+              </w:rPr>
+              <w:t>h2</w:t>
+            </w:r>
+            <w:proofErr w:type="gramEnd"/>
           </w:p>
           <w:p>
             <w:pPr>
@@ -5192,8 +5267,18 @@
                 <w:szCs w:val="24"/>
                 <w:lang w:eastAsia="en-AU"/>
               </w:rPr>
-              <w:t>Second paragraph must be between h2 and h3</w:t>
-            </w:r>
+              <w:t xml:space="preserve">Second paragraph must be between h2 and </w:t>
+            </w:r>
+            <w:proofErr w:type="gramStart"/>
+            <w:r>
+              <w:rPr>
+                <w:rFonts w:cstheme="minorHAnsi"/>
+                <w:szCs w:val="24"/>
+                <w:lang w:eastAsia="en-AU"/>
+              </w:rPr>
+              <w:t>h3</w:t>
+            </w:r>
+            <w:proofErr w:type="gramEnd"/>
           </w:p>
           <w:p>
             <w:pPr>
@@ -5212,8 +5297,18 @@
                 <w:szCs w:val="24"/>
                 <w:lang w:eastAsia="en-AU"/>
               </w:rPr>
-              <w:t>Paragraph 2 should contain description of your travels to TAFE</w:t>
-            </w:r>
+              <w:t xml:space="preserve">Paragraph 2 should contain description of your travels to </w:t>
+            </w:r>
+            <w:proofErr w:type="gramStart"/>
+            <w:r>
+              <w:rPr>
+                <w:rFonts w:cstheme="minorHAnsi"/>
+                <w:szCs w:val="24"/>
+                <w:lang w:eastAsia="en-AU"/>
+              </w:rPr>
+              <w:t>TAFE</w:t>
+            </w:r>
+            <w:proofErr w:type="gramEnd"/>
           </w:p>
           <w:p>
             <w:pPr>
@@ -5233,8 +5328,18 @@
                 <w:lang w:eastAsia="en-AU"/>
               </w:rPr>
               <w:lastRenderedPageBreak/>
-              <w:t>Third paragraph should contain your highest level of education obtained so far</w:t>
-            </w:r>
+              <w:t xml:space="preserve">Third paragraph should contain your highest level of education obtained so </w:t>
+            </w:r>
+            <w:proofErr w:type="gramStart"/>
+            <w:r>
+              <w:rPr>
+                <w:rFonts w:cstheme="minorHAnsi"/>
+                <w:szCs w:val="24"/>
+                <w:lang w:eastAsia="en-AU"/>
+              </w:rPr>
+              <w:t>far</w:t>
+            </w:r>
+            <w:proofErr w:type="gramEnd"/>
           </w:p>
           <w:p>
             <w:pPr>
@@ -5291,7 +5396,25 @@
                 <w:szCs w:val="24"/>
                 <w:lang w:eastAsia="en-AU"/>
               </w:rPr>
-              <w:t>Your body declaration must contain paragraphs which will fit inside h1 , h2 and h3 respectively.</w:t>
+              <w:t>Your body declaration must contain paragraphs which will fit inside h</w:t>
+            </w:r>
+            <w:proofErr w:type="gramStart"/>
+            <w:r>
+              <w:rPr>
+                <w:rFonts w:cstheme="minorHAnsi"/>
+                <w:szCs w:val="24"/>
+                <w:lang w:eastAsia="en-AU"/>
+              </w:rPr>
+              <w:t>1 ,</w:t>
+            </w:r>
+            <w:proofErr w:type="gramEnd"/>
+            <w:r>
+              <w:rPr>
+                <w:rFonts w:cstheme="minorHAnsi"/>
+                <w:szCs w:val="24"/>
+                <w:lang w:eastAsia="en-AU"/>
+              </w:rPr>
+              <w:t xml:space="preserve"> h2 and h3 respectively.</w:t>
             </w:r>
           </w:p>
           <w:p>
@@ -5511,8 +5634,20 @@
                 <w:szCs w:val="24"/>
                 <w:lang w:eastAsia="en-AU"/>
               </w:rPr>
-              <w:t>T4,C</w:t>
-            </w:r>
+              <w:t>T</w:t>
+            </w:r>
+            <w:proofErr w:type="gramStart"/>
+            <w:r>
+              <w:rPr>
+                <w:rFonts w:ascii="Arial" w:hAnsi="Arial" w:cs="Arial"/>
+                <w:b/>
+                <w:color w:val="FF0000"/>
+                <w:szCs w:val="24"/>
+                <w:lang w:eastAsia="en-AU"/>
+              </w:rPr>
+              <w:t>4,C</w:t>
+            </w:r>
+            <w:proofErr w:type="gramEnd"/>
           </w:p>
           <w:p>
             <w:pPr>
@@ -5661,8 +5796,20 @@
                 <w:szCs w:val="24"/>
                 <w:lang w:eastAsia="en-AU"/>
               </w:rPr>
-              <w:t>T2,C</w:t>
-            </w:r>
+              <w:t>T</w:t>
+            </w:r>
+            <w:proofErr w:type="gramStart"/>
+            <w:r>
+              <w:rPr>
+                <w:rFonts w:ascii="Arial" w:hAnsi="Arial" w:cs="Arial"/>
+                <w:b/>
+                <w:color w:val="FF0000"/>
+                <w:szCs w:val="24"/>
+                <w:lang w:eastAsia="en-AU"/>
+              </w:rPr>
+              <w:t>2,C</w:t>
+            </w:r>
+            <w:proofErr w:type="gramEnd"/>
           </w:p>
         </w:tc>
         <w:tc>
@@ -6076,7 +6223,21 @@
         <w:rPr>
           <w:rFonts w:ascii="Arial" w:hAnsi="Arial" w:cs="Arial"/>
         </w:rPr>
-        <w:t xml:space="preserve">Save the validation response as a pdf in the same folder </w:t>
+        <w:t xml:space="preserve">Save the validation response as a pdf in the same </w:t>
+      </w:r>
+      <w:proofErr w:type="gramStart"/>
+      <w:r>
+        <w:rPr>
+          <w:rFonts w:ascii="Arial" w:hAnsi="Arial" w:cs="Arial"/>
+        </w:rPr>
+        <w:t>folder</w:t>
+      </w:r>
+      <w:proofErr w:type="gramEnd"/>
+      <w:r>
+        <w:rPr>
+          <w:rFonts w:ascii="Arial" w:hAnsi="Arial" w:cs="Arial"/>
+        </w:rPr>
+        <w:t xml:space="preserve"> </w:t>
       </w:r>
     </w:p>
     <w:p>
@@ -6094,7 +6255,21 @@
         <w:rPr>
           <w:rFonts w:ascii="Arial" w:hAnsi="Arial" w:cs="Arial"/>
         </w:rPr>
-        <w:t xml:space="preserve">Correct any errors indicated and revalidate </w:t>
+        <w:t xml:space="preserve">Correct any errors indicated and </w:t>
+      </w:r>
+      <w:proofErr w:type="gramStart"/>
+      <w:r>
+        <w:rPr>
+          <w:rFonts w:ascii="Arial" w:hAnsi="Arial" w:cs="Arial"/>
+        </w:rPr>
+        <w:t>revalidate</w:t>
+      </w:r>
+      <w:proofErr w:type="gramEnd"/>
+      <w:r>
+        <w:rPr>
+          <w:rFonts w:ascii="Arial" w:hAnsi="Arial" w:cs="Arial"/>
+        </w:rPr>
+        <w:t xml:space="preserve"> </w:t>
       </w:r>
       <w:r>
         <w:rPr>
@@ -6136,8 +6311,16 @@
         <w:rPr>
           <w:rFonts w:ascii="Arial" w:hAnsi="Arial" w:cs="Arial"/>
         </w:rPr>
-        <w:t>Keep all validation pages to demonstrate corrections made</w:t>
-      </w:r>
+        <w:t xml:space="preserve">Keep all validation pages to demonstrate corrections </w:t>
+      </w:r>
+      <w:proofErr w:type="gramStart"/>
+      <w:r>
+        <w:rPr>
+          <w:rFonts w:ascii="Arial" w:hAnsi="Arial" w:cs="Arial"/>
+        </w:rPr>
+        <w:t>made</w:t>
+      </w:r>
+      <w:proofErr w:type="gramEnd"/>
     </w:p>
     <w:p>
       <w:pPr>
@@ -7383,8 +7566,13 @@
               </w:rPr>
               <w:t xml:space="preserve"> </w:t>
             </w:r>
-            <w:r>
-              <w:t xml:space="preserve">link </w:t>
+            <w:proofErr w:type="gramStart"/>
+            <w:r>
+              <w:t>link</w:t>
+            </w:r>
+            <w:proofErr w:type="gramEnd"/>
+            <w:r>
+              <w:t xml:space="preserve"> </w:t>
             </w:r>
           </w:p>
           <w:p>
@@ -7408,7 +7596,23 @@
                 <w:b/>
                 <w:bCs/>
               </w:rPr>
-              <w:t xml:space="preserve"> You need to add a link to your email, so when a user click this link it will open an email to send.</w:t>
+              <w:t xml:space="preserve"> You need to add a link to your email, so when a user </w:t>
+            </w:r>
+            <w:proofErr w:type="gramStart"/>
+            <w:r>
+              <w:rPr>
+                <w:b/>
+                <w:bCs/>
+              </w:rPr>
+              <w:t>click</w:t>
+            </w:r>
+            <w:proofErr w:type="gramEnd"/>
+            <w:r>
+              <w:rPr>
+                <w:b/>
+                <w:bCs/>
+              </w:rPr>
+              <w:t xml:space="preserve"> this link it will open an email to send.</w:t>
             </w:r>
           </w:p>
           <w:p>
@@ -7964,7 +8168,21 @@
         <w:rPr>
           <w:rFonts w:ascii="Arial" w:hAnsi="Arial" w:cs="Arial"/>
         </w:rPr>
-        <w:t xml:space="preserve">Save the validation response as a pdf in the same folder </w:t>
+        <w:t xml:space="preserve">Save the validation response as a pdf in the same </w:t>
+      </w:r>
+      <w:proofErr w:type="gramStart"/>
+      <w:r>
+        <w:rPr>
+          <w:rFonts w:ascii="Arial" w:hAnsi="Arial" w:cs="Arial"/>
+        </w:rPr>
+        <w:t>folder</w:t>
+      </w:r>
+      <w:proofErr w:type="gramEnd"/>
+      <w:r>
+        <w:rPr>
+          <w:rFonts w:ascii="Arial" w:hAnsi="Arial" w:cs="Arial"/>
+        </w:rPr>
+        <w:t xml:space="preserve"> </w:t>
       </w:r>
     </w:p>
     <w:p>
@@ -7982,7 +8200,21 @@
         <w:rPr>
           <w:rFonts w:ascii="Arial" w:hAnsi="Arial" w:cs="Arial"/>
         </w:rPr>
-        <w:t xml:space="preserve">Correct any errors indicated and revalidate </w:t>
+        <w:t xml:space="preserve">Correct any errors indicated and </w:t>
+      </w:r>
+      <w:proofErr w:type="gramStart"/>
+      <w:r>
+        <w:rPr>
+          <w:rFonts w:ascii="Arial" w:hAnsi="Arial" w:cs="Arial"/>
+        </w:rPr>
+        <w:t>revalidate</w:t>
+      </w:r>
+      <w:proofErr w:type="gramEnd"/>
+      <w:r>
+        <w:rPr>
+          <w:rFonts w:ascii="Arial" w:hAnsi="Arial" w:cs="Arial"/>
+        </w:rPr>
+        <w:t xml:space="preserve"> </w:t>
       </w:r>
       <w:r>
         <w:rPr>
@@ -8024,8 +8256,16 @@
         <w:rPr>
           <w:rFonts w:ascii="Arial" w:hAnsi="Arial" w:cs="Arial"/>
         </w:rPr>
-        <w:t>Keep all validation pages to demonstrate corrections made</w:t>
-      </w:r>
+        <w:t xml:space="preserve">Keep all validation pages to demonstrate corrections </w:t>
+      </w:r>
+      <w:proofErr w:type="gramStart"/>
+      <w:r>
+        <w:rPr>
+          <w:rFonts w:ascii="Arial" w:hAnsi="Arial" w:cs="Arial"/>
+        </w:rPr>
+        <w:t>made</w:t>
+      </w:r>
+      <w:proofErr w:type="gramEnd"/>
     </w:p>
     <w:p/>
     <w:p>
@@ -8174,6 +8414,7 @@
         <w:t xml:space="preserve"> </w:t>
       </w:r>
       <w:proofErr w:type="spellStart"/>
+      <w:proofErr w:type="gramStart"/>
       <w:r>
         <w:rPr>
           <w:rFonts w:eastAsiaTheme="minorEastAsia" w:cstheme="minorHAnsi"/>
@@ -8196,7 +8437,16 @@
           <w:szCs w:val="24"/>
           <w:lang w:val="en-US" w:eastAsia="en-AU"/>
         </w:rPr>
-        <w:t>y,head,</w:t>
+        <w:t>y,head</w:t>
+      </w:r>
+      <w:proofErr w:type="gramEnd"/>
+      <w:r>
+        <w:rPr>
+          <w:rFonts w:eastAsiaTheme="minorEastAsia" w:cstheme="minorHAnsi"/>
+          <w:szCs w:val="24"/>
+          <w:lang w:val="en-US" w:eastAsia="en-AU"/>
+        </w:rPr>
+        <w:t>,</w:t>
       </w:r>
       <w:r>
         <w:rPr>
@@ -8485,7 +8735,25 @@
           <w:szCs w:val="24"/>
           <w:lang w:val="en-US" w:eastAsia="en-AU"/>
         </w:rPr>
-        <w:t>function average(a, b) {</w:t>
+        <w:t xml:space="preserve">function </w:t>
+      </w:r>
+      <w:proofErr w:type="gramStart"/>
+      <w:r>
+        <w:rPr>
+          <w:rFonts w:eastAsiaTheme="minorEastAsia" w:cstheme="minorHAnsi"/>
+          <w:szCs w:val="24"/>
+          <w:lang w:val="en-US" w:eastAsia="en-AU"/>
+        </w:rPr>
+        <w:t>average(</w:t>
+      </w:r>
+      <w:proofErr w:type="gramEnd"/>
+      <w:r>
+        <w:rPr>
+          <w:rFonts w:eastAsiaTheme="minorEastAsia" w:cstheme="minorHAnsi"/>
+          <w:szCs w:val="24"/>
+          <w:lang w:val="en-US" w:eastAsia="en-AU"/>
+        </w:rPr>
+        <w:t>a, b) {</w:t>
       </w:r>
     </w:p>
     <w:p>
@@ -8507,8 +8775,18 @@
           <w:szCs w:val="24"/>
           <w:lang w:val="en-US" w:eastAsia="en-AU"/>
         </w:rPr>
-        <w:t xml:space="preserve">  return a + b / 2;</w:t>
-      </w:r>
+        <w:t xml:space="preserve">  return a + b / </w:t>
+      </w:r>
+      <w:proofErr w:type="gramStart"/>
+      <w:r>
+        <w:rPr>
+          <w:rFonts w:eastAsiaTheme="minorEastAsia" w:cstheme="minorHAnsi"/>
+          <w:szCs w:val="24"/>
+          <w:lang w:val="en-US" w:eastAsia="en-AU"/>
+        </w:rPr>
+        <w:t>2;</w:t>
+      </w:r>
+      <w:proofErr w:type="gramEnd"/>
     </w:p>
     <w:p>
       <w:pPr>
@@ -8545,13 +8823,23 @@
           <w:lang w:eastAsia="en-AU"/>
         </w:rPr>
       </w:pPr>
+      <w:proofErr w:type="gramStart"/>
       <w:r>
         <w:rPr>
           <w:rFonts w:eastAsiaTheme="minorEastAsia" w:cstheme="minorHAnsi"/>
           <w:szCs w:val="24"/>
           <w:lang w:val="en-US" w:eastAsia="en-AU"/>
         </w:rPr>
-        <w:t>console.log(average(2, 1));</w:t>
+        <w:t>console.log(</w:t>
+      </w:r>
+      <w:proofErr w:type="gramEnd"/>
+      <w:r>
+        <w:rPr>
+          <w:rFonts w:eastAsiaTheme="minorEastAsia" w:cstheme="minorHAnsi"/>
+          <w:szCs w:val="24"/>
+          <w:lang w:val="en-US" w:eastAsia="en-AU"/>
+        </w:rPr>
+        <w:t>average(2, 1));</w:t>
       </w:r>
     </w:p>
     <w:p>
@@ -8591,8 +8879,18 @@
           <w:szCs w:val="24"/>
           <w:lang w:val="en-US" w:eastAsia="en-AU"/>
         </w:rPr>
-        <w:t>Which of the following purpose, JavaScript is designed for ?</w:t>
-      </w:r>
+        <w:t xml:space="preserve">Which of the following purpose, JavaScript is designed </w:t>
+      </w:r>
+      <w:proofErr w:type="gramStart"/>
+      <w:r>
+        <w:rPr>
+          <w:rFonts w:eastAsiaTheme="minorEastAsia" w:cstheme="minorHAnsi"/>
+          <w:szCs w:val="24"/>
+          <w:lang w:val="en-US" w:eastAsia="en-AU"/>
+        </w:rPr>
+        <w:t>for ?</w:t>
+      </w:r>
+      <w:proofErr w:type="gramEnd"/>
     </w:p>
     <w:p>
       <w:pPr>
@@ -8794,6 +9092,7 @@
         <w:rPr>
           <w:rFonts w:eastAsiaTheme="minorEastAsia" w:cstheme="minorHAnsi"/>
           <w:szCs w:val="24"/>
+          <w:highlight w:val="yellow"/>
           <w:lang w:val="en-US" w:eastAsia="en-AU"/>
         </w:rPr>
         <w:t>.</w:t>
@@ -8803,6 +9102,7 @@
         <w:rPr>
           <w:rFonts w:eastAsiaTheme="minorEastAsia" w:cstheme="minorHAnsi"/>
           <w:szCs w:val="24"/>
+          <w:highlight w:val="yellow"/>
           <w:lang w:val="en-US" w:eastAsia="en-AU"/>
         </w:rPr>
         <w:t>js</w:t>
@@ -8822,6 +9122,7 @@
           <w:lang w:val="en-US" w:eastAsia="en-AU"/>
         </w:rPr>
       </w:pPr>
+      <w:proofErr w:type="gramStart"/>
       <w:r>
         <w:rPr>
           <w:rFonts w:eastAsiaTheme="minorEastAsia" w:cstheme="minorHAnsi"/>
@@ -8840,6 +9141,7 @@
         <w:t>jsc</w:t>
       </w:r>
       <w:proofErr w:type="spellEnd"/>
+      <w:proofErr w:type="gramEnd"/>
     </w:p>
     <w:p>
       <w:pPr>
@@ -8854,6 +9156,7 @@
           <w:lang w:val="en-US" w:eastAsia="en-AU"/>
         </w:rPr>
       </w:pPr>
+      <w:proofErr w:type="gramStart"/>
       <w:r>
         <w:rPr>
           <w:rFonts w:eastAsiaTheme="minorEastAsia" w:cstheme="minorHAnsi"/>
@@ -8872,6 +9175,7 @@
         <w:t>javascript</w:t>
       </w:r>
       <w:proofErr w:type="spellEnd"/>
+      <w:proofErr w:type="gramEnd"/>
     </w:p>
     <w:p>
       <w:pPr>
@@ -9194,118 +9498,52 @@
                 <w:sz w:val="28"/>
                 <w:szCs w:val="28"/>
               </w:rPr>
-              <w:t>T2,T4</w:t>
-            </w:r>
-          </w:p>
-        </w:tc>
-        <w:tc>
-          <w:tcPr>
-            <w:tcW w:w="2171" w:type="dxa"/>
-          </w:tcPr>
-          <w:p>
-            <w:pPr>
+              <w:t>T</w:t>
+            </w:r>
+            <w:proofErr w:type="gramStart"/>
+            <w:r>
               <w:rPr>
                 <w:rFonts w:ascii="Times" w:hAnsi="Times"/>
                 <w:sz w:val="28"/>
                 <w:szCs w:val="28"/>
               </w:rPr>
-            </w:pPr>
-          </w:p>
-        </w:tc>
-      </w:tr>
-      <w:tr>
-        <w:tc>
-          <w:tcPr>
-            <w:tcW w:w="1076" w:type="dxa"/>
-          </w:tcPr>
-          <w:p>
-            <w:pPr>
-              <w:ind w:left="720"/>
-              <w:jc w:val="center"/>
+              <w:t>2,T</w:t>
+            </w:r>
+            <w:proofErr w:type="gramEnd"/>
+            <w:r>
               <w:rPr>
                 <w:rFonts w:ascii="Times" w:hAnsi="Times"/>
                 <w:sz w:val="28"/>
                 <w:szCs w:val="28"/>
               </w:rPr>
-            </w:pPr>
-            <w:r>
+              <w:t>4</w:t>
+            </w:r>
+          </w:p>
+        </w:tc>
+        <w:tc>
+          <w:tcPr>
+            <w:tcW w:w="2171" w:type="dxa"/>
+          </w:tcPr>
+          <w:p>
+            <w:pPr>
               <w:rPr>
                 <w:rFonts w:ascii="Times" w:hAnsi="Times"/>
                 <w:sz w:val="28"/>
                 <w:szCs w:val="28"/>
               </w:rPr>
-              <w:t>2</w:t>
-            </w:r>
-          </w:p>
-        </w:tc>
-        <w:tc>
-          <w:tcPr>
-            <w:tcW w:w="2552" w:type="dxa"/>
-          </w:tcPr>
-          <w:p>
-            <w:pPr>
-              <w:rPr>
-                <w:rFonts w:cstheme="minorHAnsi"/>
-              </w:rPr>
-            </w:pPr>
-            <w:r>
-              <w:rPr>
-                <w:rFonts w:cstheme="minorHAnsi"/>
-              </w:rPr>
-              <w:t xml:space="preserve">Add 3 more book records to the XML file. </w:t>
-            </w:r>
-          </w:p>
-          <w:p>
-            <w:pPr>
-              <w:rPr>
-                <w:rFonts w:cstheme="minorHAnsi"/>
-              </w:rPr>
-            </w:pPr>
-          </w:p>
-          <w:p>
-            <w:pPr>
-              <w:rPr>
-                <w:rFonts w:cstheme="minorHAnsi"/>
-              </w:rPr>
-            </w:pPr>
-            <w:r>
-              <w:rPr>
-                <w:rFonts w:cstheme="minorHAnsi"/>
-              </w:rPr>
-              <w:t xml:space="preserve">Use online bookstores to find three books relevant to engineering topics </w:t>
-            </w:r>
-          </w:p>
-        </w:tc>
-        <w:tc>
-          <w:tcPr>
-            <w:tcW w:w="1691" w:type="dxa"/>
-          </w:tcPr>
-          <w:p>
-            <w:pPr>
-              <w:rPr>
-                <w:rFonts w:cstheme="minorHAnsi"/>
-                <w:b/>
-                <w:bCs/>
-                <w:color w:val="FF0000"/>
-              </w:rPr>
-            </w:pPr>
-            <w:r>
-              <w:rPr>
-                <w:rFonts w:cstheme="minorHAnsi"/>
-                <w:b/>
-                <w:bCs/>
-                <w:color w:val="FF0000"/>
-              </w:rPr>
-              <w:t>PC2.2;</w:t>
-            </w:r>
-          </w:p>
-        </w:tc>
-        <w:tc>
-          <w:tcPr>
-            <w:tcW w:w="1927" w:type="dxa"/>
-          </w:tcPr>
-          <w:p>
-            <w:pPr>
+            </w:pPr>
+          </w:p>
+        </w:tc>
+      </w:tr>
+      <w:tr>
+        <w:tc>
+          <w:tcPr>
+            <w:tcW w:w="1076" w:type="dxa"/>
+          </w:tcPr>
+          <w:p>
+            <w:pPr>
+              <w:ind w:left="720"/>
+              <w:jc w:val="center"/>
               <w:rPr>
                 <w:rFonts w:ascii="Times" w:hAnsi="Times"/>
                 <w:sz w:val="28"/>
@@ -9318,13 +9556,75 @@
                 <w:sz w:val="28"/>
                 <w:szCs w:val="28"/>
               </w:rPr>
-              <w:t>T3,t4,A,C,D</w:t>
-            </w:r>
-          </w:p>
-        </w:tc>
-        <w:tc>
-          <w:tcPr>
-            <w:tcW w:w="2171" w:type="dxa"/>
+              <w:t>2</w:t>
+            </w:r>
+          </w:p>
+        </w:tc>
+        <w:tc>
+          <w:tcPr>
+            <w:tcW w:w="2552" w:type="dxa"/>
+          </w:tcPr>
+          <w:p>
+            <w:pPr>
+              <w:rPr>
+                <w:rFonts w:cstheme="minorHAnsi"/>
+              </w:rPr>
+            </w:pPr>
+            <w:r>
+              <w:rPr>
+                <w:rFonts w:cstheme="minorHAnsi"/>
+              </w:rPr>
+              <w:t xml:space="preserve">Add 3 more book records to the XML file. </w:t>
+            </w:r>
+          </w:p>
+          <w:p>
+            <w:pPr>
+              <w:rPr>
+                <w:rFonts w:cstheme="minorHAnsi"/>
+              </w:rPr>
+            </w:pPr>
+          </w:p>
+          <w:p>
+            <w:pPr>
+              <w:rPr>
+                <w:rFonts w:cstheme="minorHAnsi"/>
+              </w:rPr>
+            </w:pPr>
+            <w:r>
+              <w:rPr>
+                <w:rFonts w:cstheme="minorHAnsi"/>
+              </w:rPr>
+              <w:t xml:space="preserve">Use online bookstores to find three books relevant to engineering topics </w:t>
+            </w:r>
+          </w:p>
+        </w:tc>
+        <w:tc>
+          <w:tcPr>
+            <w:tcW w:w="1691" w:type="dxa"/>
+          </w:tcPr>
+          <w:p>
+            <w:pPr>
+              <w:rPr>
+                <w:rFonts w:cstheme="minorHAnsi"/>
+                <w:b/>
+                <w:bCs/>
+                <w:color w:val="FF0000"/>
+              </w:rPr>
+            </w:pPr>
+            <w:r>
+              <w:rPr>
+                <w:rFonts w:cstheme="minorHAnsi"/>
+                <w:b/>
+                <w:bCs/>
+                <w:color w:val="FF0000"/>
+              </w:rPr>
+              <w:t>PC2.2;</w:t>
+            </w:r>
+          </w:p>
+        </w:tc>
+        <w:tc>
+          <w:tcPr>
+            <w:tcW w:w="1927" w:type="dxa"/>
           </w:tcPr>
           <w:p>
             <w:pPr>
@@ -9334,309 +9634,441 @@
                 <w:szCs w:val="28"/>
               </w:rPr>
             </w:pPr>
-          </w:p>
-        </w:tc>
-      </w:tr>
-      <w:tr>
-        <w:tc>
-          <w:tcPr>
-            <w:tcW w:w="1076" w:type="dxa"/>
-          </w:tcPr>
-          <w:p>
-            <w:pPr>
-              <w:ind w:left="720"/>
-              <w:jc w:val="center"/>
+            <w:r>
               <w:rPr>
                 <w:rFonts w:ascii="Times" w:hAnsi="Times"/>
                 <w:sz w:val="28"/>
                 <w:szCs w:val="28"/>
               </w:rPr>
-            </w:pPr>
+              <w:t>T</w:t>
+            </w:r>
+            <w:proofErr w:type="gramStart"/>
             <w:r>
               <w:rPr>
                 <w:rFonts w:ascii="Times" w:hAnsi="Times"/>
                 <w:sz w:val="28"/>
                 <w:szCs w:val="28"/>
               </w:rPr>
-              <w:t>3</w:t>
-            </w:r>
-          </w:p>
-        </w:tc>
-        <w:tc>
-          <w:tcPr>
-            <w:tcW w:w="2552" w:type="dxa"/>
-          </w:tcPr>
-          <w:p>
-            <w:pPr>
-              <w:rPr>
-                <w:rFonts w:cstheme="minorHAnsi"/>
-              </w:rPr>
-            </w:pPr>
-            <w:r>
-              <w:rPr>
-                <w:rFonts w:cstheme="minorHAnsi"/>
-              </w:rPr>
-              <w:t xml:space="preserve">Modify the XSL file so that it sorts the books by publication date in descending order </w:t>
-            </w:r>
-          </w:p>
-          <w:p>
-            <w:pPr>
-              <w:rPr>
-                <w:rFonts w:cstheme="minorHAnsi"/>
-              </w:rPr>
-            </w:pPr>
-          </w:p>
-        </w:tc>
-        <w:tc>
-          <w:tcPr>
-            <w:tcW w:w="1691" w:type="dxa"/>
-          </w:tcPr>
-          <w:p>
-            <w:pPr>
-              <w:rPr>
-                <w:rFonts w:cstheme="minorHAnsi"/>
-                <w:b/>
-                <w:bCs/>
-                <w:color w:val="FF0000"/>
-              </w:rPr>
-            </w:pPr>
-            <w:r>
-              <w:rPr>
-                <w:rFonts w:cstheme="minorHAnsi"/>
-                <w:b/>
-                <w:bCs/>
-                <w:color w:val="FF0000"/>
-              </w:rPr>
-              <w:t>PC2,3;</w:t>
-            </w:r>
-          </w:p>
-        </w:tc>
-        <w:tc>
-          <w:tcPr>
-            <w:tcW w:w="1927" w:type="dxa"/>
-          </w:tcPr>
-          <w:p>
-            <w:pPr>
+              <w:t>3,t</w:t>
+            </w:r>
+            <w:proofErr w:type="gramEnd"/>
+            <w:r>
               <w:rPr>
                 <w:rFonts w:ascii="Times" w:hAnsi="Times"/>
                 <w:sz w:val="28"/>
                 <w:szCs w:val="28"/>
               </w:rPr>
-            </w:pPr>
-            <w:r>
+              <w:t>4,A,C,D</w:t>
+            </w:r>
+          </w:p>
+        </w:tc>
+        <w:tc>
+          <w:tcPr>
+            <w:tcW w:w="2171" w:type="dxa"/>
+          </w:tcPr>
+          <w:p>
+            <w:pPr>
               <w:rPr>
                 <w:rFonts w:ascii="Times" w:hAnsi="Times"/>
                 <w:sz w:val="28"/>
                 <w:szCs w:val="28"/>
               </w:rPr>
-              <w:t>T3,T2,t4,C</w:t>
-            </w:r>
-          </w:p>
-        </w:tc>
-        <w:tc>
-          <w:tcPr>
-            <w:tcW w:w="2171" w:type="dxa"/>
-          </w:tcPr>
-          <w:p>
-            <w:pPr>
+            </w:pPr>
+          </w:p>
+        </w:tc>
+      </w:tr>
+      <w:tr>
+        <w:tc>
+          <w:tcPr>
+            <w:tcW w:w="1076" w:type="dxa"/>
+          </w:tcPr>
+          <w:p>
+            <w:pPr>
+              <w:ind w:left="720"/>
+              <w:jc w:val="center"/>
               <w:rPr>
                 <w:rFonts w:ascii="Times" w:hAnsi="Times"/>
                 <w:sz w:val="28"/>
                 <w:szCs w:val="28"/>
               </w:rPr>
             </w:pPr>
-          </w:p>
-        </w:tc>
-      </w:tr>
-      <w:tr>
-        <w:tc>
-          <w:tcPr>
-            <w:tcW w:w="1076" w:type="dxa"/>
-          </w:tcPr>
-          <w:p>
-            <w:pPr>
-              <w:ind w:left="720"/>
-              <w:jc w:val="center"/>
+            <w:r>
               <w:rPr>
                 <w:rFonts w:ascii="Times" w:hAnsi="Times"/>
                 <w:sz w:val="28"/>
                 <w:szCs w:val="28"/>
               </w:rPr>
-            </w:pPr>
-            <w:r>
+              <w:t>3</w:t>
+            </w:r>
+          </w:p>
+        </w:tc>
+        <w:tc>
+          <w:tcPr>
+            <w:tcW w:w="2552" w:type="dxa"/>
+          </w:tcPr>
+          <w:p>
+            <w:pPr>
+              <w:rPr>
+                <w:rFonts w:cstheme="minorHAnsi"/>
+              </w:rPr>
+            </w:pPr>
+            <w:r>
+              <w:rPr>
+                <w:rFonts w:cstheme="minorHAnsi"/>
+              </w:rPr>
+              <w:t xml:space="preserve">Modify the XSL file so that it sorts the books by publication date in descending </w:t>
+            </w:r>
+            <w:proofErr w:type="gramStart"/>
+            <w:r>
+              <w:rPr>
+                <w:rFonts w:cstheme="minorHAnsi"/>
+              </w:rPr>
+              <w:t>order</w:t>
+            </w:r>
+            <w:proofErr w:type="gramEnd"/>
+            <w:r>
+              <w:rPr>
+                <w:rFonts w:cstheme="minorHAnsi"/>
+              </w:rPr>
+              <w:t xml:space="preserve"> </w:t>
+            </w:r>
+          </w:p>
+          <w:p>
+            <w:pPr>
+              <w:rPr>
+                <w:rFonts w:cstheme="minorHAnsi"/>
+              </w:rPr>
+            </w:pPr>
+          </w:p>
+        </w:tc>
+        <w:tc>
+          <w:tcPr>
+            <w:tcW w:w="1691" w:type="dxa"/>
+          </w:tcPr>
+          <w:p>
+            <w:pPr>
+              <w:rPr>
+                <w:rFonts w:cstheme="minorHAnsi"/>
+                <w:b/>
+                <w:bCs/>
+                <w:color w:val="FF0000"/>
+              </w:rPr>
+            </w:pPr>
+            <w:r>
+              <w:rPr>
+                <w:rFonts w:cstheme="minorHAnsi"/>
+                <w:b/>
+                <w:bCs/>
+                <w:color w:val="FF0000"/>
+              </w:rPr>
+              <w:t>PC2,3;</w:t>
+            </w:r>
+          </w:p>
+        </w:tc>
+        <w:tc>
+          <w:tcPr>
+            <w:tcW w:w="1927" w:type="dxa"/>
+          </w:tcPr>
+          <w:p>
+            <w:pPr>
               <w:rPr>
                 <w:rFonts w:ascii="Times" w:hAnsi="Times"/>
                 <w:sz w:val="28"/>
                 <w:szCs w:val="28"/>
               </w:rPr>
-              <w:t>4</w:t>
-            </w:r>
-          </w:p>
-        </w:tc>
-        <w:tc>
-          <w:tcPr>
-            <w:tcW w:w="2552" w:type="dxa"/>
-          </w:tcPr>
-          <w:p>
-            <w:pPr>
-              <w:rPr>
-                <w:rFonts w:cstheme="minorHAnsi"/>
-              </w:rPr>
-            </w:pPr>
-            <w:r>
-              <w:rPr>
-                <w:rFonts w:cstheme="minorHAnsi"/>
-              </w:rPr>
-              <w:t>Modify the XSL file so that it only outputs the books published by McGraw-Hill.</w:t>
-            </w:r>
-          </w:p>
-          <w:p>
-            <w:pPr>
-              <w:rPr>
-                <w:rFonts w:cstheme="minorHAnsi"/>
-              </w:rPr>
-            </w:pPr>
-          </w:p>
-        </w:tc>
-        <w:tc>
-          <w:tcPr>
-            <w:tcW w:w="1691" w:type="dxa"/>
-          </w:tcPr>
-          <w:p>
-            <w:pPr>
-              <w:rPr>
-                <w:rFonts w:cstheme="minorHAnsi"/>
-                <w:b/>
-                <w:bCs/>
-                <w:color w:val="FF0000"/>
-              </w:rPr>
-            </w:pPr>
-            <w:r>
-              <w:rPr>
-                <w:rFonts w:cstheme="minorHAnsi"/>
-                <w:b/>
-                <w:bCs/>
-                <w:color w:val="FF0000"/>
-              </w:rPr>
-              <w:t>PC1.6;</w:t>
-            </w:r>
-          </w:p>
-          <w:p>
-            <w:pPr>
-              <w:rPr>
-                <w:rFonts w:cstheme="minorHAnsi"/>
-                <w:b/>
-                <w:bCs/>
-                <w:color w:val="FF0000"/>
-              </w:rPr>
-            </w:pPr>
-            <w:r>
-              <w:rPr>
-                <w:rFonts w:cstheme="minorHAnsi"/>
-                <w:b/>
-                <w:bCs/>
-                <w:color w:val="FF0000"/>
-              </w:rPr>
-              <w:t>PC2.6 ;</w:t>
-            </w:r>
-          </w:p>
-          <w:p>
-            <w:pPr>
-              <w:rPr>
-                <w:rFonts w:cstheme="minorHAnsi"/>
-                <w:b/>
-                <w:bCs/>
-                <w:color w:val="FF0000"/>
-              </w:rPr>
-            </w:pPr>
-            <w:r>
-              <w:rPr>
-                <w:rFonts w:cstheme="minorHAnsi"/>
-                <w:b/>
-                <w:bCs/>
-                <w:color w:val="FF0000"/>
-              </w:rPr>
-              <w:t xml:space="preserve">PC 3.2; </w:t>
-            </w:r>
-          </w:p>
-          <w:p>
-            <w:pPr>
-              <w:rPr>
-                <w:rFonts w:cstheme="minorHAnsi"/>
-                <w:b/>
-                <w:bCs/>
-                <w:color w:val="FF0000"/>
-              </w:rPr>
-            </w:pPr>
-            <w:r>
-              <w:rPr>
-                <w:rFonts w:cstheme="minorHAnsi"/>
-                <w:b/>
-                <w:bCs/>
-                <w:color w:val="FF0000"/>
-              </w:rPr>
-              <w:t>PC3.3;</w:t>
-            </w:r>
-          </w:p>
-        </w:tc>
-        <w:tc>
-          <w:tcPr>
-            <w:tcW w:w="1927" w:type="dxa"/>
-          </w:tcPr>
-          <w:p>
-            <w:pPr>
+            </w:pPr>
+            <w:r>
               <w:rPr>
                 <w:rFonts w:ascii="Times" w:hAnsi="Times"/>
                 <w:sz w:val="28"/>
                 <w:szCs w:val="28"/>
               </w:rPr>
-            </w:pPr>
+              <w:t>T</w:t>
+            </w:r>
+            <w:proofErr w:type="gramStart"/>
             <w:r>
               <w:rPr>
                 <w:rFonts w:ascii="Times" w:hAnsi="Times"/>
                 <w:sz w:val="28"/>
                 <w:szCs w:val="28"/>
               </w:rPr>
-              <w:t>T2,T4,T7,T8,C</w:t>
-            </w:r>
-          </w:p>
-        </w:tc>
-        <w:tc>
-          <w:tcPr>
-            <w:tcW w:w="2171" w:type="dxa"/>
-          </w:tcPr>
-          <w:p>
-            <w:pPr>
+              <w:t>3,T</w:t>
+            </w:r>
+            <w:proofErr w:type="gramEnd"/>
+            <w:r>
               <w:rPr>
                 <w:rFonts w:ascii="Times" w:hAnsi="Times"/>
                 <w:sz w:val="28"/>
                 <w:szCs w:val="28"/>
               </w:rPr>
-            </w:pPr>
-          </w:p>
-        </w:tc>
-      </w:tr>
-      <w:tr>
-        <w:tc>
-          <w:tcPr>
-            <w:tcW w:w="1076" w:type="dxa"/>
-          </w:tcPr>
-          <w:p>
-            <w:pPr>
-              <w:ind w:left="720"/>
-              <w:jc w:val="center"/>
+              <w:t>2,t4,C</w:t>
+            </w:r>
+          </w:p>
+        </w:tc>
+        <w:tc>
+          <w:tcPr>
+            <w:tcW w:w="2171" w:type="dxa"/>
+          </w:tcPr>
+          <w:p>
+            <w:pPr>
               <w:rPr>
                 <w:rFonts w:ascii="Times" w:hAnsi="Times"/>
                 <w:sz w:val="28"/>
                 <w:szCs w:val="28"/>
               </w:rPr>
             </w:pPr>
-            <w:r>
+          </w:p>
+        </w:tc>
+      </w:tr>
+      <w:tr>
+        <w:tc>
+          <w:tcPr>
+            <w:tcW w:w="1076" w:type="dxa"/>
+          </w:tcPr>
+          <w:p>
+            <w:pPr>
+              <w:ind w:left="720"/>
+              <w:jc w:val="center"/>
               <w:rPr>
                 <w:rFonts w:ascii="Times" w:hAnsi="Times"/>
                 <w:sz w:val="28"/>
                 <w:szCs w:val="28"/>
               </w:rPr>
+            </w:pPr>
+            <w:r>
+              <w:rPr>
+                <w:rFonts w:ascii="Times" w:hAnsi="Times"/>
+                <w:sz w:val="28"/>
+                <w:szCs w:val="28"/>
+              </w:rPr>
+              <w:t>4</w:t>
+            </w:r>
+          </w:p>
+        </w:tc>
+        <w:tc>
+          <w:tcPr>
+            <w:tcW w:w="2552" w:type="dxa"/>
+          </w:tcPr>
+          <w:p>
+            <w:pPr>
+              <w:rPr>
+                <w:rFonts w:cstheme="minorHAnsi"/>
+              </w:rPr>
+            </w:pPr>
+            <w:r>
+              <w:rPr>
+                <w:rFonts w:cstheme="minorHAnsi"/>
+              </w:rPr>
+              <w:t>Modify the XSL file so that it only outputs the books published by McGraw-Hill.</w:t>
+            </w:r>
+          </w:p>
+          <w:p>
+            <w:pPr>
+              <w:rPr>
+                <w:rFonts w:cstheme="minorHAnsi"/>
+              </w:rPr>
+            </w:pPr>
+          </w:p>
+        </w:tc>
+        <w:tc>
+          <w:tcPr>
+            <w:tcW w:w="1691" w:type="dxa"/>
+          </w:tcPr>
+          <w:p>
+            <w:pPr>
+              <w:rPr>
+                <w:rFonts w:cstheme="minorHAnsi"/>
+                <w:b/>
+                <w:bCs/>
+                <w:color w:val="FF0000"/>
+              </w:rPr>
+            </w:pPr>
+            <w:r>
+              <w:rPr>
+                <w:rFonts w:cstheme="minorHAnsi"/>
+                <w:b/>
+                <w:bCs/>
+                <w:color w:val="FF0000"/>
+              </w:rPr>
+              <w:t>PC1.</w:t>
+            </w:r>
+            <w:proofErr w:type="gramStart"/>
+            <w:r>
+              <w:rPr>
+                <w:rFonts w:cstheme="minorHAnsi"/>
+                <w:b/>
+                <w:bCs/>
+                <w:color w:val="FF0000"/>
+              </w:rPr>
+              <w:t>6;</w:t>
+            </w:r>
+            <w:proofErr w:type="gramEnd"/>
+          </w:p>
+          <w:p>
+            <w:pPr>
+              <w:rPr>
+                <w:rFonts w:cstheme="minorHAnsi"/>
+                <w:b/>
+                <w:bCs/>
+                <w:color w:val="FF0000"/>
+              </w:rPr>
+            </w:pPr>
+            <w:r>
+              <w:rPr>
+                <w:rFonts w:cstheme="minorHAnsi"/>
+                <w:b/>
+                <w:bCs/>
+                <w:color w:val="FF0000"/>
+              </w:rPr>
+              <w:t>PC2.</w:t>
+            </w:r>
+            <w:proofErr w:type="gramStart"/>
+            <w:r>
+              <w:rPr>
+                <w:rFonts w:cstheme="minorHAnsi"/>
+                <w:b/>
+                <w:bCs/>
+                <w:color w:val="FF0000"/>
+              </w:rPr>
+              <w:t>6 ;</w:t>
+            </w:r>
+            <w:proofErr w:type="gramEnd"/>
+          </w:p>
+          <w:p>
+            <w:pPr>
+              <w:rPr>
+                <w:rFonts w:cstheme="minorHAnsi"/>
+                <w:b/>
+                <w:bCs/>
+                <w:color w:val="FF0000"/>
+              </w:rPr>
+            </w:pPr>
+            <w:r>
+              <w:rPr>
+                <w:rFonts w:cstheme="minorHAnsi"/>
+                <w:b/>
+                <w:bCs/>
+                <w:color w:val="FF0000"/>
+              </w:rPr>
+              <w:t xml:space="preserve">PC </w:t>
+            </w:r>
+            <w:proofErr w:type="gramStart"/>
+            <w:r>
+              <w:rPr>
+                <w:rFonts w:cstheme="minorHAnsi"/>
+                <w:b/>
+                <w:bCs/>
+                <w:color w:val="FF0000"/>
+              </w:rPr>
+              <w:t>3.2;</w:t>
+            </w:r>
+            <w:proofErr w:type="gramEnd"/>
+            <w:r>
+              <w:rPr>
+                <w:rFonts w:cstheme="minorHAnsi"/>
+                <w:b/>
+                <w:bCs/>
+                <w:color w:val="FF0000"/>
+              </w:rPr>
+              <w:t xml:space="preserve"> </w:t>
+            </w:r>
+          </w:p>
+          <w:p>
+            <w:pPr>
+              <w:rPr>
+                <w:rFonts w:cstheme="minorHAnsi"/>
+                <w:b/>
+                <w:bCs/>
+                <w:color w:val="FF0000"/>
+              </w:rPr>
+            </w:pPr>
+            <w:r>
+              <w:rPr>
+                <w:rFonts w:cstheme="minorHAnsi"/>
+                <w:b/>
+                <w:bCs/>
+                <w:color w:val="FF0000"/>
+              </w:rPr>
+              <w:t>PC3.3;</w:t>
+            </w:r>
+          </w:p>
+        </w:tc>
+        <w:tc>
+          <w:tcPr>
+            <w:tcW w:w="1927" w:type="dxa"/>
+          </w:tcPr>
+          <w:p>
+            <w:pPr>
+              <w:rPr>
+                <w:rFonts w:ascii="Times" w:hAnsi="Times"/>
+                <w:sz w:val="28"/>
+                <w:szCs w:val="28"/>
+              </w:rPr>
+            </w:pPr>
+            <w:r>
+              <w:rPr>
+                <w:rFonts w:ascii="Times" w:hAnsi="Times"/>
+                <w:sz w:val="28"/>
+                <w:szCs w:val="28"/>
+              </w:rPr>
+              <w:t>T</w:t>
+            </w:r>
+            <w:proofErr w:type="gramStart"/>
+            <w:r>
+              <w:rPr>
+                <w:rFonts w:ascii="Times" w:hAnsi="Times"/>
+                <w:sz w:val="28"/>
+                <w:szCs w:val="28"/>
+              </w:rPr>
+              <w:t>2,T</w:t>
+            </w:r>
+            <w:proofErr w:type="gramEnd"/>
+            <w:r>
+              <w:rPr>
+                <w:rFonts w:ascii="Times" w:hAnsi="Times"/>
+                <w:sz w:val="28"/>
+                <w:szCs w:val="28"/>
+              </w:rPr>
+              <w:t>4,T7,T8,C</w:t>
+            </w:r>
+          </w:p>
+        </w:tc>
+        <w:tc>
+          <w:tcPr>
+            <w:tcW w:w="2171" w:type="dxa"/>
+          </w:tcPr>
+          <w:p>
+            <w:pPr>
+              <w:rPr>
+                <w:rFonts w:ascii="Times" w:hAnsi="Times"/>
+                <w:sz w:val="28"/>
+                <w:szCs w:val="28"/>
+              </w:rPr>
+            </w:pPr>
+          </w:p>
+        </w:tc>
+      </w:tr>
+      <w:tr>
+        <w:tc>
+          <w:tcPr>
+            <w:tcW w:w="1076" w:type="dxa"/>
+          </w:tcPr>
+          <w:p>
+            <w:pPr>
+              <w:ind w:left="720"/>
+              <w:jc w:val="center"/>
+              <w:rPr>
+                <w:rFonts w:ascii="Times" w:hAnsi="Times"/>
+                <w:sz w:val="28"/>
+                <w:szCs w:val="28"/>
+              </w:rPr>
+            </w:pPr>
+            <w:r>
+              <w:rPr>
+                <w:rFonts w:ascii="Times" w:hAnsi="Times"/>
+                <w:sz w:val="28"/>
+                <w:szCs w:val="28"/>
+              </w:rPr>
               <w:t>5</w:t>
             </w:r>
           </w:p>
@@ -9744,7 +10176,25 @@
                 <w:sz w:val="28"/>
                 <w:szCs w:val="28"/>
               </w:rPr>
-              <w:t>T7,T8,C</w:t>
+              <w:t>T</w:t>
+            </w:r>
+            <w:proofErr w:type="gramStart"/>
+            <w:r>
+              <w:rPr>
+                <w:rFonts w:ascii="Times" w:hAnsi="Times"/>
+                <w:sz w:val="28"/>
+                <w:szCs w:val="28"/>
+              </w:rPr>
+              <w:t>7,T</w:t>
+            </w:r>
+            <w:proofErr w:type="gramEnd"/>
+            <w:r>
+              <w:rPr>
+                <w:rFonts w:ascii="Times" w:hAnsi="Times"/>
+                <w:sz w:val="28"/>
+                <w:szCs w:val="28"/>
+              </w:rPr>
+              <w:t>8,C</w:t>
             </w:r>
           </w:p>
         </w:tc>
@@ -9881,7 +10331,31 @@
           <w:sz w:val="24"/>
           <w:szCs w:val="24"/>
         </w:rPr>
-        <w:t>(PC1.5/1.6  PC2.2/2.3/2.4</w:t>
+        <w:t>(PC1.5/1.</w:t>
+      </w:r>
+      <w:proofErr w:type="gramStart"/>
+      <w:r>
+        <w:rPr>
+          <w:rFonts w:cstheme="minorHAnsi"/>
+          <w:b/>
+          <w:bCs/>
+          <w:color w:val="FF0000"/>
+          <w:sz w:val="24"/>
+          <w:szCs w:val="24"/>
+        </w:rPr>
+        <w:t>6  PC</w:t>
+      </w:r>
+      <w:proofErr w:type="gramEnd"/>
+      <w:r>
+        <w:rPr>
+          <w:rFonts w:cstheme="minorHAnsi"/>
+          <w:b/>
+          <w:bCs/>
+          <w:color w:val="FF0000"/>
+          <w:sz w:val="24"/>
+          <w:szCs w:val="24"/>
+        </w:rPr>
+        <w:t>2.2/2.3/2.4</w:t>
       </w:r>
       <w:r>
         <w:rPr>
@@ -10086,8 +10560,16 @@
         <w:rPr>
           <w:rFonts w:cstheme="minorHAnsi"/>
         </w:rPr>
-        <w:t xml:space="preserve"> given below</w:t>
-      </w:r>
+        <w:t xml:space="preserve"> given </w:t>
+      </w:r>
+      <w:proofErr w:type="gramStart"/>
+      <w:r>
+        <w:rPr>
+          <w:rFonts w:cstheme="minorHAnsi"/>
+        </w:rPr>
+        <w:t>below</w:t>
+      </w:r>
+      <w:proofErr w:type="gramEnd"/>
     </w:p>
     <w:p>
       <w:pPr>
@@ -10210,8 +10692,17 @@
           <w:rFonts w:ascii="Arial" w:hAnsi="Arial" w:cs="Arial"/>
           <w:bCs/>
         </w:rPr>
-        <w:t xml:space="preserve"> given below</w:t>
-      </w:r>
+        <w:t xml:space="preserve"> given </w:t>
+      </w:r>
+      <w:proofErr w:type="gramStart"/>
+      <w:r>
+        <w:rPr>
+          <w:rFonts w:ascii="Arial" w:hAnsi="Arial" w:cs="Arial"/>
+          <w:bCs/>
+        </w:rPr>
+        <w:t>below</w:t>
+      </w:r>
+      <w:proofErr w:type="gramEnd"/>
     </w:p>
     <w:p>
       <w:pPr>
@@ -10389,7 +10880,31 @@
           <w:sz w:val="24"/>
           <w:szCs w:val="24"/>
         </w:rPr>
-        <w:t>(PC1.5/1.6  PC2.2/2.3/2.4</w:t>
+        <w:t>(PC1.5/1.</w:t>
+      </w:r>
+      <w:proofErr w:type="gramStart"/>
+      <w:r>
+        <w:rPr>
+          <w:rFonts w:cstheme="minorHAnsi"/>
+          <w:b/>
+          <w:bCs/>
+          <w:color w:val="FF0000"/>
+          <w:sz w:val="24"/>
+          <w:szCs w:val="24"/>
+        </w:rPr>
+        <w:t>6  PC</w:t>
+      </w:r>
+      <w:proofErr w:type="gramEnd"/>
+      <w:r>
+        <w:rPr>
+          <w:rFonts w:cstheme="minorHAnsi"/>
+          <w:b/>
+          <w:bCs/>
+          <w:color w:val="FF0000"/>
+          <w:sz w:val="24"/>
+          <w:szCs w:val="24"/>
+        </w:rPr>
+        <w:t>2.2/2.3/2.4</w:t>
       </w:r>
       <w:r>
         <w:rPr>
@@ -10690,7 +11205,31 @@
           <w:sz w:val="24"/>
           <w:szCs w:val="24"/>
         </w:rPr>
-        <w:t>(PC1.5/1.6  PC2.2/2.3/2.4</w:t>
+        <w:t>(PC1.5/1.</w:t>
+      </w:r>
+      <w:proofErr w:type="gramStart"/>
+      <w:r>
+        <w:rPr>
+          <w:rFonts w:cstheme="minorHAnsi"/>
+          <w:b/>
+          <w:bCs/>
+          <w:color w:val="FF0000"/>
+          <w:sz w:val="24"/>
+          <w:szCs w:val="24"/>
+        </w:rPr>
+        <w:t>6  PC</w:t>
+      </w:r>
+      <w:proofErr w:type="gramEnd"/>
+      <w:r>
+        <w:rPr>
+          <w:rFonts w:cstheme="minorHAnsi"/>
+          <w:b/>
+          <w:bCs/>
+          <w:color w:val="FF0000"/>
+          <w:sz w:val="24"/>
+          <w:szCs w:val="24"/>
+        </w:rPr>
+        <w:t>2.2/2.3/2.4</w:t>
       </w:r>
       <w:r>
         <w:rPr>
@@ -16665,6 +17204,7 @@
   </w:compat>
   <w:rsids>
     <w:rsidRoot w:val="005C4450"/>
+    <w:rsid w:val="000C40F6"/>
     <w:rsid w:val="00196346"/>
     <w:rsid w:val="004C7878"/>
     <w:rsid w:val="004D5545"/>
@@ -17607,12 +18147,9 @@
 </file>
 
 <file path=customXml/item2.xml><?xml version="1.0" encoding="utf-8"?>
-<?mso-contentType ?>
-<FormTemplates xmlns="http://schemas.microsoft.com/sharepoint/v3/contenttype/forms">
-  <Display>DocumentLibraryForm</Display>
-  <Edit>DocumentLibraryForm</Edit>
-  <New>DocumentLibraryForm</New>
-</FormTemplates>
+<p:properties xmlns:p="http://schemas.microsoft.com/office/2006/metadata/properties" xmlns:xsi="http://www.w3.org/2001/XMLSchema-instance" xmlns:pc="http://schemas.microsoft.com/office/infopath/2007/PartnerControls">
+  <documentManagement/>
+</p:properties>
 </file>
 
 <file path=customXml/item3.xml><?xml version="1.0" encoding="utf-8"?>
@@ -17620,9 +18157,12 @@
 </file>
 
 <file path=customXml/item4.xml><?xml version="1.0" encoding="utf-8"?>
-<p:properties xmlns:p="http://schemas.microsoft.com/office/2006/metadata/properties" xmlns:xsi="http://www.w3.org/2001/XMLSchema-instance" xmlns:pc="http://schemas.microsoft.com/office/infopath/2007/PartnerControls">
-  <documentManagement/>
-</p:properties>
+<?mso-contentType ?>
+<FormTemplates xmlns="http://schemas.microsoft.com/sharepoint/v3/contenttype/forms">
+  <Display>DocumentLibraryForm</Display>
+  <Edit>DocumentLibraryForm</Edit>
+  <New>DocumentLibraryForm</New>
+</FormTemplates>
 </file>
 
 <file path=customXml/itemProps1.xml><?xml version="1.0" encoding="utf-8"?>
@@ -17644,9 +18184,10 @@
 </file>
 
 <file path=customXml/itemProps2.xml><?xml version="1.0" encoding="utf-8"?>
-<ds:datastoreItem xmlns:ds="http://schemas.openxmlformats.org/officeDocument/2006/customXml" ds:itemID="{981BED36-D474-4AAE-980E-99AD587985B8}">
+<ds:datastoreItem xmlns:ds="http://schemas.openxmlformats.org/officeDocument/2006/customXml" ds:itemID="{3FDF5130-3239-459A-B93D-44158D9C8C0C}">
   <ds:schemaRefs>
-    <ds:schemaRef ds:uri="http://schemas.microsoft.com/sharepoint/v3/contenttype/forms"/>
+    <ds:schemaRef ds:uri="http://schemas.microsoft.com/office/2006/metadata/properties"/>
+    <ds:schemaRef ds:uri="http://schemas.microsoft.com/office/infopath/2007/PartnerControls"/>
   </ds:schemaRefs>
 </ds:datastoreItem>
 </file>
@@ -17660,10 +18201,9 @@
 </file>
 
 <file path=customXml/itemProps4.xml><?xml version="1.0" encoding="utf-8"?>
-<ds:datastoreItem xmlns:ds="http://schemas.openxmlformats.org/officeDocument/2006/customXml" ds:itemID="{3FDF5130-3239-459A-B93D-44158D9C8C0C}">
+<ds:datastoreItem xmlns:ds="http://schemas.openxmlformats.org/officeDocument/2006/customXml" ds:itemID="{981BED36-D474-4AAE-980E-99AD587985B8}">
   <ds:schemaRefs>
-    <ds:schemaRef ds:uri="http://schemas.microsoft.com/office/2006/metadata/properties"/>
-    <ds:schemaRef ds:uri="http://schemas.microsoft.com/office/infopath/2007/PartnerControls"/>
+    <ds:schemaRef ds:uri="http://schemas.microsoft.com/sharepoint/v3/contenttype/forms"/>
   </ds:schemaRefs>
 </ds:datastoreItem>
 </file>
</xml_diff>